<commit_message>
Update Link to WordPress
</commit_message>
<xml_diff>
--- a/Dinh Huynh _Resume.docx
+++ b/Dinh Huynh _Resume.docx
@@ -1015,26 +1015,6 @@
         </w:rPr>
         <w:t xml:space="preserve">* </w:t>
       </w:r>
-      <w:proofErr w:type="spellStart"/>
-      <w:r>
-        <w:rPr>
-          <w:rFonts w:ascii="Arno Pro Smbd" w:hAnsi="Arno Pro Smbd" w:cs="Times New Roman"/>
-          <w:color w:val="5F5F5F"/>
-          <w:sz w:val="28"/>
-          <w:szCs w:val="28"/>
-        </w:rPr>
-        <w:t>WordPress</w:t>
-      </w:r>
-      <w:proofErr w:type="spellEnd"/>
-      <w:r>
-        <w:rPr>
-          <w:rFonts w:ascii="Arno Pro Smbd" w:hAnsi="Arno Pro Smbd" w:cs="Times New Roman"/>
-          <w:color w:val="5F5F5F"/>
-          <w:sz w:val="28"/>
-          <w:szCs w:val="28"/>
-        </w:rPr>
-        <w:t xml:space="preserve"> at: </w:t>
-      </w:r>
       <w:hyperlink r:id="rId9" w:history="1">
         <w:r>
           <w:rPr>
@@ -1043,31 +1023,36 @@
             <w:sz w:val="28"/>
             <w:szCs w:val="28"/>
           </w:rPr>
-          <w:t>www.dinhlegaulois.net</w:t>
+          <w:t>WordPress</w:t>
         </w:r>
       </w:hyperlink>
-    </w:p>
-    <w:p>
-      <w:pPr>
-        <w:autoSpaceDE w:val="0"/>
-        <w:autoSpaceDN w:val="0"/>
-        <w:adjustRightInd w:val="0"/>
-        <w:spacing w:after="0" w:line="240" w:lineRule="auto"/>
+      <w:r>
         <w:rPr>
           <w:rFonts w:ascii="Arno Pro Smbd" w:hAnsi="Arno Pro Smbd" w:cs="Times New Roman"/>
           <w:color w:val="5F5F5F"/>
           <w:sz w:val="28"/>
           <w:szCs w:val="28"/>
         </w:rPr>
-      </w:pPr>
-    </w:p>
-    <w:p>
-      <w:pPr>
-        <w:autoSpaceDE w:val="0"/>
-        <w:autoSpaceDN w:val="0"/>
-        <w:adjustRightInd w:val="0"/>
-        <w:spacing w:after="0" w:line="240" w:lineRule="auto"/>
-        <w:ind w:firstLine="720"/>
+        <w:t xml:space="preserve"> at: </w:t>
+      </w:r>
+      <w:hyperlink r:id="rId10" w:history="1">
+        <w:r>
+          <w:rPr>
+            <w:rStyle w:val="Hyperlink"/>
+            <w:rFonts w:ascii="Arno Pro Smbd" w:hAnsi="Arno Pro Smbd" w:cs="Times New Roman"/>
+            <w:sz w:val="28"/>
+            <w:szCs w:val="28"/>
+          </w:rPr>
+          <w:t>http://www.dinhlegaulois.net</w:t>
+        </w:r>
+      </w:hyperlink>
+    </w:p>
+    <w:p>
+      <w:pPr>
+        <w:autoSpaceDE w:val="0"/>
+        <w:autoSpaceDN w:val="0"/>
+        <w:adjustRightInd w:val="0"/>
+        <w:spacing w:after="0" w:line="240" w:lineRule="auto"/>
         <w:rPr>
           <w:rFonts w:ascii="Arno Pro Smbd" w:hAnsi="Arno Pro Smbd" w:cs="Times New Roman"/>
           <w:color w:val="5F5F5F"/>
@@ -1075,15 +1060,21 @@
           <w:szCs w:val="28"/>
         </w:rPr>
       </w:pPr>
-      <w:r>
+    </w:p>
+    <w:p>
+      <w:pPr>
+        <w:autoSpaceDE w:val="0"/>
+        <w:autoSpaceDN w:val="0"/>
+        <w:adjustRightInd w:val="0"/>
+        <w:spacing w:after="0" w:line="240" w:lineRule="auto"/>
+        <w:ind w:firstLine="720"/>
         <w:rPr>
           <w:rFonts w:ascii="Arno Pro Smbd" w:hAnsi="Arno Pro Smbd" w:cs="Times New Roman"/>
           <w:color w:val="5F5F5F"/>
           <w:sz w:val="28"/>
           <w:szCs w:val="28"/>
         </w:rPr>
-        <w:t xml:space="preserve">* </w:t>
-      </w:r>
+      </w:pPr>
       <w:r>
         <w:rPr>
           <w:rFonts w:ascii="Arno Pro Smbd" w:hAnsi="Arno Pro Smbd" w:cs="Times New Roman"/>
@@ -1091,8 +1082,28 @@
           <w:sz w:val="28"/>
           <w:szCs w:val="28"/>
         </w:rPr>
-        <w:t>P</w:t>
-      </w:r>
+        <w:t xml:space="preserve">* </w:t>
+      </w:r>
+      <w:hyperlink r:id="rId11" w:history="1">
+        <w:r>
+          <w:rPr>
+            <w:rStyle w:val="Hyperlink"/>
+            <w:rFonts w:ascii="Arno Pro Smbd" w:hAnsi="Arno Pro Smbd" w:cs="Times New Roman"/>
+            <w:sz w:val="28"/>
+            <w:szCs w:val="28"/>
+          </w:rPr>
+          <w:t>P</w:t>
+        </w:r>
+        <w:r>
+          <w:rPr>
+            <w:rStyle w:val="Hyperlink"/>
+            <w:rFonts w:ascii="Arno Pro Smbd" w:hAnsi="Arno Pro Smbd" w:cs="Times New Roman"/>
+            <w:sz w:val="28"/>
+            <w:szCs w:val="28"/>
+          </w:rPr>
+          <w:t>rojects</w:t>
+        </w:r>
+      </w:hyperlink>
       <w:r>
         <w:rPr>
           <w:rFonts w:ascii="Arno Pro Smbd" w:hAnsi="Arno Pro Smbd" w:cs="Times New Roman"/>
@@ -1100,15 +1111,6 @@
           <w:sz w:val="28"/>
           <w:szCs w:val="28"/>
         </w:rPr>
-        <w:t>rojects</w:t>
-      </w:r>
-      <w:r>
-        <w:rPr>
-          <w:rFonts w:ascii="Arno Pro Smbd" w:hAnsi="Arno Pro Smbd" w:cs="Times New Roman"/>
-          <w:color w:val="5F5F5F"/>
-          <w:sz w:val="28"/>
-          <w:szCs w:val="28"/>
-        </w:rPr>
         <w:t xml:space="preserve"> at:</w:t>
       </w:r>
       <w:r>
@@ -1120,7 +1122,7 @@
         </w:rPr>
         <w:t xml:space="preserve"> </w:t>
       </w:r>
-      <w:hyperlink r:id="rId10" w:history="1">
+      <w:hyperlink r:id="rId12" w:history="1">
         <w:r>
           <w:rPr>
             <w:rStyle w:val="Hyperlink"/>
@@ -1128,7 +1130,7 @@
             <w:sz w:val="26"/>
             <w:szCs w:val="26"/>
           </w:rPr>
-          <w:t>http://www.dinhlegaulois.net/about/</w:t>
+          <w:t>www.dinhlegaulois.net/about/</w:t>
         </w:r>
       </w:hyperlink>
     </w:p>

</xml_diff>